<commit_message>
Actualización CU07 - Modificar mesa de examen según presentación con docentes 01/11
</commit_message>
<xml_diff>
--- a/03. Analisis y diseño/02. Casos de uso/02. Casos de uso/CU07 - Modificar mesa de examen.docx
+++ b/03. Analisis y diseño/02. Casos de uso/02. Casos de uso/CU07 - Modificar mesa de examen.docx
@@ -257,7 +257,7 @@
               <w:noProof/>
             </w:rPr>
             <w:pict>
-              <v:rect id="_x0000_s1031" style="position:absolute;margin-left:0;margin-top:0;width:624.2pt;height:62.85pt;z-index:251658240;mso-width-percent:1050;mso-height-percent:900;mso-position-horizontal:center;mso-position-horizontal-relative:page;mso-position-vertical:top;mso-position-vertical-relative:top-margin-area;mso-width-percent:1050;mso-height-percent:900;mso-height-relative:top-margin-area" o:allowincell="f" fillcolor="#268496" strokecolor="#31849b [2408]">
+              <v:rect id="_x0000_s1031" style="position:absolute;margin-left:0;margin-top:0;width:624.2pt;height:62.85pt;z-index:251657471;mso-width-percent:1050;mso-height-percent:900;mso-position-horizontal:center;mso-position-horizontal-relative:page;mso-position-vertical:top;mso-position-vertical-relative:top-margin-area;mso-width-percent:1050;mso-height-percent:900;mso-height-relative:top-margin-area" o:allowincell="f" fillcolor="#268496" strokecolor="#31849b [2408]">
                 <w10:wrap anchorx="page" anchory="margin"/>
               </v:rect>
             </w:pict>
@@ -503,7 +503,15 @@
                         <w:pStyle w:val="PSI-DescripcindelDocumentos"/>
                       </w:pPr>
                       <w:r>
-                        <w:t>Estos ilustran los requerimientos del sistema al mostrar como reacciona una respuesta a eventos que se producen en el mismo</w:t>
+                        <w:t xml:space="preserve">Estos ilustran los requerimientos del sistema al mostrar </w:t>
+                      </w:r>
+                      <w:proofErr w:type="spellStart"/>
+                      <w:r>
+                        <w:t>como</w:t>
+                      </w:r>
+                      <w:proofErr w:type="spellEnd"/>
+                      <w:r>
+                        <w:t xml:space="preserve"> reacciona una respuesta a eventos que se producen en el mismo</w:t>
                       </w:r>
                     </w:p>
                     <w:p>
@@ -643,6 +651,8 @@
             <w:t>Tabla de contenido</w:t>
           </w:r>
         </w:p>
+        <w:bookmarkStart w:id="0" w:name="_GoBack"/>
+        <w:bookmarkEnd w:id="0"/>
         <w:p>
           <w:pPr>
             <w:pStyle w:val="TDC1"/>
@@ -665,7 +675,7 @@
           <w:r>
             <w:fldChar w:fldCharType="separate"/>
           </w:r>
-          <w:hyperlink w:anchor="_Toc497739464" w:history="1">
+          <w:hyperlink w:anchor="_Toc524185606" w:history="1">
             <w:r>
               <w:rPr>
                 <w:rStyle w:val="Hipervnculo"/>
@@ -692,7 +702,7 @@
                 <w:noProof/>
                 <w:webHidden/>
               </w:rPr>
-              <w:instrText xml:space="preserve"> PAGEREF _Toc497739464 \h </w:instrText>
+              <w:instrText xml:space="preserve"> PAGEREF _Toc524185606 \h </w:instrText>
             </w:r>
             <w:r>
               <w:rPr>
@@ -736,7 +746,7 @@
               <w:lang w:val="es-AR" w:eastAsia="es-AR"/>
             </w:rPr>
           </w:pPr>
-          <w:hyperlink w:anchor="_Toc497739465" w:history="1">
+          <w:hyperlink w:anchor="_Toc524185607" w:history="1">
             <w:r>
               <w:rPr>
                 <w:rStyle w:val="Hipervnculo"/>
@@ -763,7 +773,7 @@
                 <w:noProof/>
                 <w:webHidden/>
               </w:rPr>
-              <w:instrText xml:space="preserve"> PAGEREF _Toc497739465 \h </w:instrText>
+              <w:instrText xml:space="preserve"> PAGEREF _Toc524185607 \h </w:instrText>
             </w:r>
             <w:r>
               <w:rPr>
@@ -807,7 +817,7 @@
               <w:lang w:val="es-AR" w:eastAsia="es-AR"/>
             </w:rPr>
           </w:pPr>
-          <w:hyperlink w:anchor="_Toc497739466" w:history="1">
+          <w:hyperlink w:anchor="_Toc524185608" w:history="1">
             <w:r>
               <w:rPr>
                 <w:rStyle w:val="Hipervnculo"/>
@@ -834,7 +844,7 @@
                 <w:noProof/>
                 <w:webHidden/>
               </w:rPr>
-              <w:instrText xml:space="preserve"> PAGEREF _Toc497739466 \h </w:instrText>
+              <w:instrText xml:space="preserve"> PAGEREF _Toc524185608 \h </w:instrText>
             </w:r>
             <w:r>
               <w:rPr>
@@ -878,7 +888,7 @@
               <w:lang w:val="es-AR" w:eastAsia="es-AR"/>
             </w:rPr>
           </w:pPr>
-          <w:hyperlink w:anchor="_Toc497739467" w:history="1">
+          <w:hyperlink w:anchor="_Toc524185609" w:history="1">
             <w:r>
               <w:rPr>
                 <w:rStyle w:val="Hipervnculo"/>
@@ -905,7 +915,7 @@
                 <w:noProof/>
                 <w:webHidden/>
               </w:rPr>
-              <w:instrText xml:space="preserve"> PAGEREF _Toc497739467 \h </w:instrText>
+              <w:instrText xml:space="preserve"> PAGEREF _Toc524185609 \h </w:instrText>
             </w:r>
             <w:r>
               <w:rPr>
@@ -949,7 +959,7 @@
               <w:lang w:val="es-AR" w:eastAsia="es-AR"/>
             </w:rPr>
           </w:pPr>
-          <w:hyperlink w:anchor="_Toc497739468" w:history="1">
+          <w:hyperlink w:anchor="_Toc524185610" w:history="1">
             <w:r>
               <w:rPr>
                 <w:rStyle w:val="Hipervnculo"/>
@@ -976,7 +986,7 @@
                 <w:noProof/>
                 <w:webHidden/>
               </w:rPr>
-              <w:instrText xml:space="preserve"> PAGEREF _Toc497739468 \h </w:instrText>
+              <w:instrText xml:space="preserve"> PAGEREF _Toc524185610 \h </w:instrText>
             </w:r>
             <w:r>
               <w:rPr>
@@ -1020,7 +1030,7 @@
               <w:lang w:val="es-AR" w:eastAsia="es-AR"/>
             </w:rPr>
           </w:pPr>
-          <w:hyperlink w:anchor="_Toc497739469" w:history="1">
+          <w:hyperlink w:anchor="_Toc524185611" w:history="1">
             <w:r>
               <w:rPr>
                 <w:rStyle w:val="Hipervnculo"/>
@@ -1047,7 +1057,7 @@
                 <w:noProof/>
                 <w:webHidden/>
               </w:rPr>
-              <w:instrText xml:space="preserve"> PAGEREF _Toc497739469 \h </w:instrText>
+              <w:instrText xml:space="preserve"> PAGEREF _Toc524185611 \h </w:instrText>
             </w:r>
             <w:r>
               <w:rPr>
@@ -1091,7 +1101,7 @@
               <w:lang w:val="es-AR" w:eastAsia="es-AR"/>
             </w:rPr>
           </w:pPr>
-          <w:hyperlink w:anchor="_Toc497739470" w:history="1">
+          <w:hyperlink w:anchor="_Toc524185612" w:history="1">
             <w:r>
               <w:rPr>
                 <w:rStyle w:val="Hipervnculo"/>
@@ -1118,7 +1128,7 @@
                 <w:noProof/>
                 <w:webHidden/>
               </w:rPr>
-              <w:instrText xml:space="preserve"> PAGEREF _Toc497739470 \h </w:instrText>
+              <w:instrText xml:space="preserve"> PAGEREF _Toc524185612 \h </w:instrText>
             </w:r>
             <w:r>
               <w:rPr>
@@ -1138,7 +1148,7 @@
                 <w:noProof/>
                 <w:webHidden/>
               </w:rPr>
-              <w:t>5</w:t>
+              <w:t>6</w:t>
             </w:r>
             <w:r>
               <w:rPr>
@@ -1162,7 +1172,7 @@
               <w:lang w:val="es-AR" w:eastAsia="es-AR"/>
             </w:rPr>
           </w:pPr>
-          <w:hyperlink w:anchor="_Toc497739471" w:history="1">
+          <w:hyperlink w:anchor="_Toc524185613" w:history="1">
             <w:r>
               <w:rPr>
                 <w:rStyle w:val="Hipervnculo"/>
@@ -1189,7 +1199,7 @@
                 <w:noProof/>
                 <w:webHidden/>
               </w:rPr>
-              <w:instrText xml:space="preserve"> PAGEREF _Toc497739471 \h </w:instrText>
+              <w:instrText xml:space="preserve"> PAGEREF _Toc524185613 \h </w:instrText>
             </w:r>
             <w:r>
               <w:rPr>
@@ -1209,7 +1219,7 @@
                 <w:noProof/>
                 <w:webHidden/>
               </w:rPr>
-              <w:t>5</w:t>
+              <w:t>6</w:t>
             </w:r>
             <w:r>
               <w:rPr>
@@ -1233,7 +1243,7 @@
               <w:lang w:val="es-AR" w:eastAsia="es-AR"/>
             </w:rPr>
           </w:pPr>
-          <w:hyperlink w:anchor="_Toc497739472" w:history="1">
+          <w:hyperlink w:anchor="_Toc524185614" w:history="1">
             <w:r>
               <w:rPr>
                 <w:rStyle w:val="Hipervnculo"/>
@@ -1260,7 +1270,7 @@
                 <w:noProof/>
                 <w:webHidden/>
               </w:rPr>
-              <w:instrText xml:space="preserve"> PAGEREF _Toc497739472 \h </w:instrText>
+              <w:instrText xml:space="preserve"> PAGEREF _Toc524185614 \h </w:instrText>
             </w:r>
             <w:r>
               <w:rPr>
@@ -1280,7 +1290,7 @@
                 <w:noProof/>
                 <w:webHidden/>
               </w:rPr>
-              <w:t>5</w:t>
+              <w:t>6</w:t>
             </w:r>
             <w:r>
               <w:rPr>
@@ -1304,7 +1314,7 @@
               <w:lang w:val="es-AR" w:eastAsia="es-AR"/>
             </w:rPr>
           </w:pPr>
-          <w:hyperlink w:anchor="_Toc497739473" w:history="1">
+          <w:hyperlink w:anchor="_Toc524185615" w:history="1">
             <w:r>
               <w:rPr>
                 <w:rStyle w:val="Hipervnculo"/>
@@ -1331,7 +1341,7 @@
                 <w:noProof/>
                 <w:webHidden/>
               </w:rPr>
-              <w:instrText xml:space="preserve"> PAGEREF _Toc497739473 \h </w:instrText>
+              <w:instrText xml:space="preserve"> PAGEREF _Toc524185615 \h </w:instrText>
             </w:r>
             <w:r>
               <w:rPr>
@@ -1351,7 +1361,7 @@
                 <w:noProof/>
                 <w:webHidden/>
               </w:rPr>
-              <w:t>6</w:t>
+              <w:t>7</w:t>
             </w:r>
             <w:r>
               <w:rPr>
@@ -1375,13 +1385,13 @@
               <w:lang w:val="es-AR" w:eastAsia="es-AR"/>
             </w:rPr>
           </w:pPr>
-          <w:hyperlink w:anchor="_Toc497739474" w:history="1">
+          <w:hyperlink w:anchor="_Toc524185616" w:history="1">
             <w:r>
               <w:rPr>
                 <w:rStyle w:val="Hipervnculo"/>
                 <w:noProof/>
               </w:rPr>
-              <w:t>Diagrama de Estados</w:t>
+              <w:t>Interfaces de Usuario</w:t>
             </w:r>
             <w:r>
               <w:rPr>
@@ -1402,7 +1412,7 @@
                 <w:noProof/>
                 <w:webHidden/>
               </w:rPr>
-              <w:instrText xml:space="preserve"> PAGEREF _Toc497739474 \h </w:instrText>
+              <w:instrText xml:space="preserve"> PAGEREF _Toc524185616 \h </w:instrText>
             </w:r>
             <w:r>
               <w:rPr>
@@ -1422,7 +1432,7 @@
                 <w:noProof/>
                 <w:webHidden/>
               </w:rPr>
-              <w:t>6</w:t>
+              <w:t>7</w:t>
             </w:r>
             <w:r>
               <w:rPr>
@@ -1478,41 +1488,39 @@
       <w:pPr>
         <w:pStyle w:val="PSI-Ttulo1"/>
       </w:pPr>
-      <w:bookmarkStart w:id="0" w:name="_Toc228206475"/>
-      <w:bookmarkStart w:id="1" w:name="_Toc234686580"/>
-      <w:bookmarkStart w:id="2" w:name="_Toc497739464"/>
+      <w:bookmarkStart w:id="1" w:name="_Toc228206475"/>
+      <w:bookmarkStart w:id="2" w:name="_Toc234686580"/>
+      <w:bookmarkStart w:id="3" w:name="_Toc524185606"/>
       <w:r>
         <w:t>Descripción</w:t>
       </w:r>
-      <w:bookmarkEnd w:id="0"/>
       <w:bookmarkEnd w:id="1"/>
       <w:bookmarkEnd w:id="2"/>
+      <w:bookmarkEnd w:id="3"/>
     </w:p>
     <w:p>
       <w:pPr>
         <w:jc w:val="both"/>
       </w:pPr>
-      <w:bookmarkStart w:id="3" w:name="_Toc228206476"/>
-      <w:bookmarkStart w:id="4" w:name="_Toc234686581"/>
+      <w:bookmarkStart w:id="4" w:name="_Toc228206476"/>
+      <w:bookmarkStart w:id="5" w:name="_Toc234686581"/>
       <w:r>
         <w:t>Este caso de uso es iniciado por el actor. Tiene la opción de ingresar al sitio web del sistema.</w:t>
       </w:r>
       <w:r>
         <w:t xml:space="preserve"> Cuando se realiza una modificación a una determinada mesa de examen, se debe guardar la fecha actual con el objetivo de actualizar los datos correspondientes en los dispositivos móviles. </w:t>
       </w:r>
-      <w:bookmarkStart w:id="5" w:name="_GoBack"/>
+    </w:p>
+    <w:p>
+      <w:pPr>
+        <w:pStyle w:val="PSI-Ttulo1"/>
+      </w:pPr>
+      <w:bookmarkStart w:id="6" w:name="_Toc524185607"/>
+      <w:r>
+        <w:t>Actores del CU</w:t>
+      </w:r>
+      <w:bookmarkEnd w:id="4"/>
       <w:bookmarkEnd w:id="5"/>
-    </w:p>
-    <w:p>
-      <w:pPr>
-        <w:pStyle w:val="PSI-Ttulo1"/>
-      </w:pPr>
-      <w:bookmarkStart w:id="6" w:name="_Toc497739465"/>
-      <w:r>
-        <w:t>Actores del CU</w:t>
-      </w:r>
-      <w:bookmarkEnd w:id="3"/>
-      <w:bookmarkEnd w:id="4"/>
       <w:bookmarkEnd w:id="6"/>
     </w:p>
     <w:p>
@@ -1569,7 +1577,7 @@
       </w:pPr>
       <w:bookmarkStart w:id="7" w:name="_Toc228206477"/>
       <w:bookmarkStart w:id="8" w:name="_Toc234686582"/>
-      <w:bookmarkStart w:id="9" w:name="_Toc497739466"/>
+      <w:bookmarkStart w:id="9" w:name="_Toc524185608"/>
       <w:r>
         <w:t>Precondiciones</w:t>
       </w:r>
@@ -1615,7 +1623,7 @@
       </w:pPr>
       <w:bookmarkStart w:id="10" w:name="_Toc228206478"/>
       <w:bookmarkStart w:id="11" w:name="_Toc234686583"/>
-      <w:bookmarkStart w:id="12" w:name="_Toc497739467"/>
+      <w:bookmarkStart w:id="12" w:name="_Toc524185609"/>
       <w:r>
         <w:t>Flujo de Eventos Normal</w:t>
       </w:r>
@@ -1764,34 +1772,154 @@
         <w:t xml:space="preserve"> se desplieg</w:t>
       </w:r>
       <w:r>
-        <w:t>a. Esta pantalla contiene el presidente</w:t>
-      </w:r>
-      <w:r>
-        <w:t xml:space="preserve"> (campo de texto)</w:t>
-      </w:r>
-      <w:r>
-        <w:t>, vocal primero</w:t>
-      </w:r>
-      <w:r>
-        <w:t xml:space="preserve"> (campo de texto)</w:t>
-      </w:r>
-      <w:r>
-        <w:t>, vocal segundo</w:t>
+        <w:t xml:space="preserve">a. Esta pantalla </w:t>
+      </w:r>
+      <w:r>
+        <w:t>consiste de tres partes: “Tribunal”,  “Llamados” y “Horario”. Los campos que contiene son:</w:t>
+      </w:r>
+    </w:p>
+    <w:p>
+      <w:pPr>
+        <w:pStyle w:val="Prrafodelista"/>
+        <w:numPr>
+          <w:ilvl w:val="1"/>
+          <w:numId w:val="14"/>
+        </w:numPr>
+        <w:spacing w:before="120" w:after="120"/>
+        <w:contextualSpacing w:val="0"/>
+        <w:jc w:val="both"/>
+      </w:pPr>
+      <w:r>
+        <w:t>Nombre de p</w:t>
+      </w:r>
+      <w:r>
+        <w:t>residente</w:t>
+      </w:r>
+      <w:r>
+        <w:t xml:space="preserve"> (campo de texto</w:t>
+      </w:r>
+      <w:r>
+        <w:t xml:space="preserve"> obligatorio</w:t>
+      </w:r>
+      <w:r>
+        <w:t>)</w:t>
+      </w:r>
+      <w:r>
+        <w:t>.</w:t>
       </w:r>
       <w:r>
         <w:t xml:space="preserve"> </w:t>
       </w:r>
-      <w:r>
-        <w:t>(campo de texto)</w:t>
-      </w:r>
-      <w:r>
-        <w:t>, suplente</w:t>
-      </w:r>
-      <w:r>
-        <w:t xml:space="preserve"> (campo de texto)</w:t>
-      </w:r>
-      <w:r>
-        <w:t>, primer llamado</w:t>
+    </w:p>
+    <w:p>
+      <w:pPr>
+        <w:pStyle w:val="Prrafodelista"/>
+        <w:numPr>
+          <w:ilvl w:val="1"/>
+          <w:numId w:val="14"/>
+        </w:numPr>
+        <w:spacing w:before="120" w:after="120"/>
+        <w:contextualSpacing w:val="0"/>
+        <w:jc w:val="both"/>
+      </w:pPr>
+      <w:r>
+        <w:t>Nombre de V</w:t>
+      </w:r>
+      <w:r>
+        <w:t>ocal primero</w:t>
+      </w:r>
+      <w:r>
+        <w:t xml:space="preserve"> (campo de texto</w:t>
+      </w:r>
+      <w:r>
+        <w:t xml:space="preserve"> obligatorio</w:t>
+      </w:r>
+      <w:r>
+        <w:t>)</w:t>
+      </w:r>
+      <w:r>
+        <w:t>.</w:t>
+      </w:r>
+    </w:p>
+    <w:p>
+      <w:pPr>
+        <w:pStyle w:val="Prrafodelista"/>
+        <w:numPr>
+          <w:ilvl w:val="1"/>
+          <w:numId w:val="14"/>
+        </w:numPr>
+        <w:spacing w:before="120" w:after="120"/>
+        <w:contextualSpacing w:val="0"/>
+        <w:jc w:val="both"/>
+      </w:pPr>
+      <w:r>
+        <w:t>Nombre de V</w:t>
+      </w:r>
+      <w:r>
+        <w:t>ocal segundo</w:t>
+      </w:r>
+      <w:r>
+        <w:t xml:space="preserve"> </w:t>
+      </w:r>
+      <w:r>
+        <w:t>(campo de texto</w:t>
+      </w:r>
+      <w:r>
+        <w:t xml:space="preserve"> no obligatorio</w:t>
+      </w:r>
+      <w:r>
+        <w:t>)</w:t>
+      </w:r>
+      <w:r>
+        <w:t>.</w:t>
+      </w:r>
+    </w:p>
+    <w:p>
+      <w:pPr>
+        <w:pStyle w:val="Prrafodelista"/>
+        <w:numPr>
+          <w:ilvl w:val="1"/>
+          <w:numId w:val="14"/>
+        </w:numPr>
+        <w:spacing w:before="120" w:after="120"/>
+        <w:contextualSpacing w:val="0"/>
+        <w:jc w:val="both"/>
+      </w:pPr>
+      <w:r>
+        <w:t>Nombre de S</w:t>
+      </w:r>
+      <w:r>
+        <w:t>uplente</w:t>
+      </w:r>
+      <w:r>
+        <w:t xml:space="preserve"> (campo de texto</w:t>
+      </w:r>
+      <w:r>
+        <w:t xml:space="preserve"> no obligatorio</w:t>
+      </w:r>
+      <w:r>
+        <w:t>)</w:t>
+      </w:r>
+      <w:r>
+        <w:t>.</w:t>
+      </w:r>
+    </w:p>
+    <w:p>
+      <w:pPr>
+        <w:pStyle w:val="Prrafodelista"/>
+        <w:numPr>
+          <w:ilvl w:val="1"/>
+          <w:numId w:val="14"/>
+        </w:numPr>
+        <w:spacing w:before="120" w:after="120"/>
+        <w:contextualSpacing w:val="0"/>
+        <w:jc w:val="both"/>
+      </w:pPr>
+      <w:r>
+        <w:t>P</w:t>
+      </w:r>
+      <w:r>
+        <w:t>rimer llamado</w:t>
       </w:r>
       <w:r>
         <w:t xml:space="preserve"> (</w:t>
@@ -1800,10 +1928,31 @@
         <w:t>fecha</w:t>
       </w:r>
       <w:r>
+        <w:t xml:space="preserve"> en formato DD/MM/AAAA</w:t>
+      </w:r>
+      <w:r>
         <w:t>)</w:t>
       </w:r>
       <w:r>
-        <w:t xml:space="preserve">, segundo llamado </w:t>
+        <w:t>.</w:t>
+      </w:r>
+    </w:p>
+    <w:p>
+      <w:pPr>
+        <w:pStyle w:val="Prrafodelista"/>
+        <w:numPr>
+          <w:ilvl w:val="1"/>
+          <w:numId w:val="14"/>
+        </w:numPr>
+        <w:spacing w:before="120" w:after="120"/>
+        <w:contextualSpacing w:val="0"/>
+        <w:jc w:val="both"/>
+      </w:pPr>
+      <w:r>
+        <w:t>S</w:t>
+      </w:r>
+      <w:r>
+        <w:t xml:space="preserve">egundo llamado </w:t>
       </w:r>
       <w:r>
         <w:t xml:space="preserve"> (</w:t>
@@ -1812,25 +1961,49 @@
         <w:t>fecha</w:t>
       </w:r>
       <w:r>
-        <w:t>),</w:t>
-      </w:r>
-      <w:r>
-        <w:t xml:space="preserve"> h</w:t>
+        <w:t xml:space="preserve"> en formato DD/MM/AAAA</w:t>
+      </w:r>
+      <w:r>
+        <w:t>).</w:t>
+      </w:r>
+      <w:r>
+        <w:t xml:space="preserve"> </w:t>
+      </w:r>
+    </w:p>
+    <w:p>
+      <w:pPr>
+        <w:pStyle w:val="Prrafodelista"/>
+        <w:numPr>
+          <w:ilvl w:val="1"/>
+          <w:numId w:val="14"/>
+        </w:numPr>
+        <w:spacing w:before="120" w:after="120"/>
+        <w:contextualSpacing w:val="0"/>
+        <w:jc w:val="both"/>
+      </w:pPr>
+      <w:r>
+        <w:t>H</w:t>
       </w:r>
       <w:r>
         <w:t xml:space="preserve">ora </w:t>
       </w:r>
       <w:r>
-        <w:t xml:space="preserve">(despegable) </w:t>
-      </w:r>
-      <w:r>
-        <w:t>y/o lugar</w:t>
-      </w:r>
-      <w:r>
-        <w:t xml:space="preserve"> (desplegable)</w:t>
-      </w:r>
-      <w:r>
-        <w:t>.</w:t>
+        <w:t>(despegable obligatorio).</w:t>
+      </w:r>
+    </w:p>
+    <w:p>
+      <w:pPr>
+        <w:pStyle w:val="Prrafodelista"/>
+        <w:numPr>
+          <w:ilvl w:val="1"/>
+          <w:numId w:val="14"/>
+        </w:numPr>
+        <w:spacing w:before="120" w:after="120"/>
+        <w:contextualSpacing w:val="0"/>
+        <w:jc w:val="both"/>
+      </w:pPr>
+      <w:r>
+        <w:t>Icono de modificación.</w:t>
       </w:r>
     </w:p>
     <w:p>
@@ -1846,6 +2019,7 @@
         <w:jc w:val="both"/>
       </w:pPr>
       <w:r>
+        <w:lastRenderedPageBreak/>
         <w:t xml:space="preserve">El actor realiza las modificaciones necesarias. </w:t>
       </w:r>
     </w:p>
@@ -1864,6 +2038,9 @@
       <w:r>
         <w:t>El actor presiona “Modificar”</w:t>
       </w:r>
+      <w:r>
+        <w:t xml:space="preserve"> o el “Icono modificación mesa de examen”.</w:t>
+      </w:r>
     </w:p>
     <w:p>
       <w:pPr>
@@ -1973,7 +2150,6 @@
         <w:jc w:val="both"/>
       </w:pPr>
       <w:r>
-        <w:lastRenderedPageBreak/>
         <w:t xml:space="preserve">La Interface de Base de Dato </w:t>
       </w:r>
       <w:r>
@@ -2048,13 +2224,15 @@
       </w:pPr>
       <w:bookmarkStart w:id="13" w:name="_Toc228206479"/>
       <w:bookmarkStart w:id="14" w:name="_Toc234686584"/>
-      <w:bookmarkStart w:id="15" w:name="_Toc497739468"/>
+      <w:bookmarkStart w:id="15" w:name="_Toc524185610"/>
+      <w:proofErr w:type="spellStart"/>
       <w:r>
         <w:t>Poscondiciones</w:t>
       </w:r>
       <w:bookmarkEnd w:id="13"/>
       <w:bookmarkEnd w:id="14"/>
       <w:bookmarkEnd w:id="15"/>
+      <w:proofErr w:type="spellEnd"/>
     </w:p>
     <w:p>
       <w:pPr>
@@ -2092,7 +2270,7 @@
       </w:pPr>
       <w:bookmarkStart w:id="16" w:name="_Toc228206480"/>
       <w:bookmarkStart w:id="17" w:name="_Toc234686585"/>
-      <w:bookmarkStart w:id="18" w:name="_Toc497739469"/>
+      <w:bookmarkStart w:id="18" w:name="_Toc524185611"/>
       <w:r>
         <w:t>Flujo de Eventos Alternativo</w:t>
       </w:r>
@@ -2171,8 +2349,9 @@
       <w:pPr>
         <w:pStyle w:val="PSI-Ttulo1"/>
       </w:pPr>
-      <w:bookmarkStart w:id="21" w:name="_Toc497739470"/>
-      <w:r>
+      <w:bookmarkStart w:id="21" w:name="_Toc524185612"/>
+      <w:r>
+        <w:lastRenderedPageBreak/>
         <w:t>Diagramas Asociados</w:t>
       </w:r>
       <w:bookmarkEnd w:id="19"/>
@@ -2183,11 +2362,63 @@
       <w:pPr>
         <w:pStyle w:val="PSI-Ttulo2"/>
       </w:pPr>
-      <w:bookmarkStart w:id="22" w:name="_Toc497739471"/>
+      <w:bookmarkStart w:id="22" w:name="_Toc524185613"/>
       <w:r>
         <w:t>Diagrama de Casos de Uso</w:t>
       </w:r>
       <w:bookmarkEnd w:id="22"/>
+    </w:p>
+    <w:p>
+      <w:pPr>
+        <w:jc w:val="both"/>
+      </w:pPr>
+      <w:r>
+        <w:rPr>
+          <w:noProof/>
+          <w:lang w:val="es-AR" w:eastAsia="es-AR"/>
+        </w:rPr>
+        <w:drawing>
+          <wp:inline distT="0" distB="0" distL="0" distR="0">
+            <wp:extent cx="5400040" cy="3677285"/>
+            <wp:effectExtent l="0" t="0" r="0" b="0"/>
+            <wp:docPr id="5" name="Imagen 5"/>
+            <wp:cNvGraphicFramePr>
+              <a:graphicFrameLocks xmlns:a="http://schemas.openxmlformats.org/drawingml/2006/main" noChangeAspect="1"/>
+            </wp:cNvGraphicFramePr>
+            <a:graphic xmlns:a="http://schemas.openxmlformats.org/drawingml/2006/main">
+              <a:graphicData uri="http://schemas.openxmlformats.org/drawingml/2006/picture">
+                <pic:pic xmlns:pic="http://schemas.openxmlformats.org/drawingml/2006/picture">
+                  <pic:nvPicPr>
+                    <pic:cNvPr id="5" name="DCU - Tempus detallado.jpg"/>
+                    <pic:cNvPicPr/>
+                  </pic:nvPicPr>
+                  <pic:blipFill>
+                    <a:blip r:embed="rId13" cstate="print">
+                      <a:extLst>
+                        <a:ext uri="{28A0092B-C50C-407E-A947-70E740481C1C}">
+                          <a14:useLocalDpi xmlns:a14="http://schemas.microsoft.com/office/drawing/2010/main" val="0"/>
+                        </a:ext>
+                      </a:extLst>
+                    </a:blip>
+                    <a:stretch>
+                      <a:fillRect/>
+                    </a:stretch>
+                  </pic:blipFill>
+                  <pic:spPr>
+                    <a:xfrm>
+                      <a:off x="0" y="0"/>
+                      <a:ext cx="5400040" cy="3677285"/>
+                    </a:xfrm>
+                    <a:prstGeom prst="rect">
+                      <a:avLst/>
+                    </a:prstGeom>
+                  </pic:spPr>
+                </pic:pic>
+              </a:graphicData>
+            </a:graphic>
+          </wp:inline>
+        </w:drawing>
+      </w:r>
     </w:p>
     <w:p>
       <w:pPr>
@@ -2222,7 +2453,7 @@
                     <pic:cNvPicPr/>
                   </pic:nvPicPr>
                   <pic:blipFill>
-                    <a:blip r:embed="rId13">
+                    <a:blip r:embed="rId14">
                       <a:extLst>
                         <a:ext uri="{28A0092B-C50C-407E-A947-70E740481C1C}">
                           <a14:useLocalDpi xmlns:a14="http://schemas.microsoft.com/office/drawing/2010/main" val="0"/>
@@ -2259,7 +2490,7 @@
       <w:pPr>
         <w:pStyle w:val="PSI-Ttulo2"/>
       </w:pPr>
-      <w:bookmarkStart w:id="23" w:name="_Toc497739472"/>
+      <w:bookmarkStart w:id="23" w:name="_Toc524185614"/>
       <w:r>
         <w:t>Diagrama de Secuencia</w:t>
       </w:r>
@@ -2299,7 +2530,7 @@
                     <pic:cNvPicPr/>
                   </pic:nvPicPr>
                   <pic:blipFill>
-                    <a:blip r:embed="rId14">
+                    <a:blip r:embed="rId15">
                       <a:extLst>
                         <a:ext uri="{28A0092B-C50C-407E-A947-70E740481C1C}">
                           <a14:useLocalDpi xmlns:a14="http://schemas.microsoft.com/office/drawing/2010/main" val="0"/>
@@ -2336,48 +2567,156 @@
       <w:pPr>
         <w:pStyle w:val="PSI-Ttulo2"/>
       </w:pPr>
-      <w:bookmarkStart w:id="24" w:name="_Toc497739473"/>
+      <w:bookmarkStart w:id="24" w:name="_Toc524185615"/>
       <w:r>
         <w:t>Diagrama de Colaboración</w:t>
       </w:r>
       <w:bookmarkEnd w:id="24"/>
+    </w:p>
+    <w:p>
+      <w:pPr>
+        <w:pStyle w:val="PSI-Normal"/>
+        <w:ind w:left="0" w:firstLine="0"/>
+      </w:pPr>
+      <w:r>
+        <w:rPr>
+          <w:noProof/>
+          <w:lang w:eastAsia="es-AR"/>
+        </w:rPr>
+        <w:drawing>
+          <wp:inline distT="0" distB="0" distL="0" distR="0">
+            <wp:extent cx="5400040" cy="2233295"/>
+            <wp:effectExtent l="0" t="0" r="0" b="0"/>
+            <wp:docPr id="7" name="Imagen 7"/>
+            <wp:cNvGraphicFramePr>
+              <a:graphicFrameLocks xmlns:a="http://schemas.openxmlformats.org/drawingml/2006/main" noChangeAspect="1"/>
+            </wp:cNvGraphicFramePr>
+            <a:graphic xmlns:a="http://schemas.openxmlformats.org/drawingml/2006/main">
+              <a:graphicData uri="http://schemas.openxmlformats.org/drawingml/2006/picture">
+                <pic:pic xmlns:pic="http://schemas.openxmlformats.org/drawingml/2006/picture">
+                  <pic:nvPicPr>
+                    <pic:cNvPr id="7" name="DC - CU07 - Modificar mesa de examen.jpg"/>
+                    <pic:cNvPicPr/>
+                  </pic:nvPicPr>
+                  <pic:blipFill>
+                    <a:blip r:embed="rId16">
+                      <a:extLst>
+                        <a:ext uri="{28A0092B-C50C-407E-A947-70E740481C1C}">
+                          <a14:useLocalDpi xmlns:a14="http://schemas.microsoft.com/office/drawing/2010/main" val="0"/>
+                        </a:ext>
+                      </a:extLst>
+                    </a:blip>
+                    <a:stretch>
+                      <a:fillRect/>
+                    </a:stretch>
+                  </pic:blipFill>
+                  <pic:spPr>
+                    <a:xfrm>
+                      <a:off x="0" y="0"/>
+                      <a:ext cx="5400040" cy="2233295"/>
+                    </a:xfrm>
+                    <a:prstGeom prst="rect">
+                      <a:avLst/>
+                    </a:prstGeom>
+                  </pic:spPr>
+                </pic:pic>
+              </a:graphicData>
+            </a:graphic>
+          </wp:inline>
+        </w:drawing>
+      </w:r>
+    </w:p>
+    <w:p>
+      <w:pPr>
+        <w:pStyle w:val="PSI-Ttulo2"/>
+      </w:pPr>
+      <w:bookmarkStart w:id="25" w:name="_Toc524185616"/>
+      <w:r>
+        <w:t>Interfaces de Usuario</w:t>
+      </w:r>
+      <w:bookmarkEnd w:id="25"/>
+      <w:r>
+        <w:t xml:space="preserve"> </w:t>
+      </w:r>
+    </w:p>
+    <w:p>
+      <w:pPr>
+        <w:pStyle w:val="PSI-Normal"/>
+      </w:pPr>
+      <w:r>
+        <w:t xml:space="preserve">Con el objetivo de mejorar la comprensión del caso de uso, se presenta una imagen meramente ilustrativa del formato general de la pantalla para modificar </w:t>
+      </w:r>
+      <w:r>
+        <w:t>una mesa de examen</w:t>
+      </w:r>
+      <w:r>
+        <w:t>. Esta imagen debe considerarse como una guía.</w:t>
+      </w:r>
     </w:p>
     <w:p>
       <w:pPr>
         <w:pStyle w:val="PSI-Normal"/>
         <w:jc w:val="center"/>
       </w:pPr>
-    </w:p>
-    <w:p>
-      <w:pPr>
-        <w:pStyle w:val="PSI-Normal"/>
-        <w:jc w:val="center"/>
-      </w:pPr>
-    </w:p>
-    <w:p>
-      <w:pPr>
-        <w:pStyle w:val="PSI-Ttulo2"/>
-      </w:pPr>
-      <w:bookmarkStart w:id="25" w:name="_Toc497739474"/>
-      <w:r>
-        <w:t>Diagrama de</w:t>
-      </w:r>
-      <w:r>
-        <w:t xml:space="preserve"> </w:t>
-      </w:r>
-      <w:r>
-        <w:t>Estados</w:t>
-      </w:r>
-      <w:bookmarkEnd w:id="25"/>
-    </w:p>
-    <w:p>
-      <w:pPr>
-        <w:pStyle w:val="PSI-Ttulo1"/>
-      </w:pPr>
+      <w:r>
+        <w:rPr>
+          <w:noProof/>
+          <w:lang w:eastAsia="es-AR"/>
+        </w:rPr>
+        <w:lastRenderedPageBreak/>
+        <w:drawing>
+          <wp:inline distT="0" distB="0" distL="0" distR="0" wp14:anchorId="5A919061" wp14:editId="1D5CB447">
+            <wp:extent cx="5343525" cy="4184289"/>
+            <wp:effectExtent l="0" t="0" r="0" b="0"/>
+            <wp:docPr id="6" name="Imagen 6"/>
+            <wp:cNvGraphicFramePr>
+              <a:graphicFrameLocks xmlns:a="http://schemas.openxmlformats.org/drawingml/2006/main" noChangeAspect="1"/>
+            </wp:cNvGraphicFramePr>
+            <a:graphic xmlns:a="http://schemas.openxmlformats.org/drawingml/2006/main">
+              <a:graphicData uri="http://schemas.openxmlformats.org/drawingml/2006/picture">
+                <pic:pic xmlns:pic="http://schemas.openxmlformats.org/drawingml/2006/picture">
+                  <pic:nvPicPr>
+                    <pic:cNvPr id="6" name="CU07 - Modificar mesa de examen.png"/>
+                    <pic:cNvPicPr/>
+                  </pic:nvPicPr>
+                  <pic:blipFill rotWithShape="1">
+                    <a:blip r:embed="rId17">
+                      <a:extLst>
+                        <a:ext uri="{28A0092B-C50C-407E-A947-70E740481C1C}">
+                          <a14:useLocalDpi xmlns:a14="http://schemas.microsoft.com/office/drawing/2010/main" val="0"/>
+                        </a:ext>
+                      </a:extLst>
+                    </a:blip>
+                    <a:srcRect l="6526" r="8102" b="9661"/>
+                    <a:stretch/>
+                  </pic:blipFill>
+                  <pic:spPr bwMode="auto">
+                    <a:xfrm>
+                      <a:off x="0" y="0"/>
+                      <a:ext cx="5353534" cy="4192127"/>
+                    </a:xfrm>
+                    <a:prstGeom prst="rect">
+                      <a:avLst/>
+                    </a:prstGeom>
+                    <a:ln>
+                      <a:noFill/>
+                    </a:ln>
+                    <a:extLst>
+                      <a:ext uri="{53640926-AAD7-44D8-BBD7-CCE9431645EC}">
+                        <a14:shadowObscured xmlns:a14="http://schemas.microsoft.com/office/drawing/2010/main"/>
+                      </a:ext>
+                    </a:extLst>
+                  </pic:spPr>
+                </pic:pic>
+              </a:graphicData>
+            </a:graphic>
+          </wp:inline>
+        </w:drawing>
+      </w:r>
     </w:p>
     <w:sectPr>
-      <w:headerReference w:type="default" r:id="rId15"/>
-      <w:footerReference w:type="default" r:id="rId16"/>
+      <w:headerReference w:type="default" r:id="rId18"/>
+      <w:footerReference w:type="default" r:id="rId19"/>
       <w:pgSz w:w="11906" w:h="16838"/>
       <w:pgMar w:top="1535" w:right="1701" w:bottom="1417" w:left="1701" w:header="567" w:footer="572" w:gutter="0"/>
       <w:cols w:space="708"/>
@@ -2514,7 +2853,7 @@
             <w:rFonts w:asciiTheme="majorHAnsi" w:hAnsiTheme="majorHAnsi" w:cstheme="majorHAnsi"/>
             <w:noProof/>
           </w:rPr>
-          <w:t>3</w:t>
+          <w:t>4</w:t>
         </w:r>
         <w:r>
           <w:rPr>
@@ -2551,7 +2890,7 @@
             <w:rFonts w:asciiTheme="majorHAnsi" w:hAnsiTheme="majorHAnsi" w:cstheme="majorHAnsi"/>
             <w:noProof/>
           </w:rPr>
-          <w:t>6</w:t>
+          <w:t>8</w:t>
         </w:r>
         <w:r>
           <w:rPr>
@@ -3546,7 +3885,7 @@
         <w:rFonts w:hint="default"/>
       </w:rPr>
     </w:lvl>
-    <w:lvl w:ilvl="1" w:tplc="2C0A0019" w:tentative="1">
+    <w:lvl w:ilvl="1" w:tplc="2C0A0019">
       <w:start w:val="1"/>
       <w:numFmt w:val="lowerLetter"/>
       <w:lvlText w:val="%2."/>
@@ -5739,7 +6078,7 @@
 </file>
 
 <file path=customXml/itemProps2.xml><?xml version="1.0" encoding="utf-8"?>
-<ds:datastoreItem xmlns:ds="http://schemas.openxmlformats.org/officeDocument/2006/customXml" ds:itemID="{3EDA6611-08B4-429E-BE16-415A1EE83027}">
+<ds:datastoreItem xmlns:ds="http://schemas.openxmlformats.org/officeDocument/2006/customXml" ds:itemID="{D7075428-65F6-4D9B-86F3-0BB93BA3EC8B}">
   <ds:schemaRefs>
     <ds:schemaRef ds:uri="http://schemas.openxmlformats.org/officeDocument/2006/bibliography"/>
   </ds:schemaRefs>

</xml_diff>